<commit_message>
Update of my resume
</commit_message>
<xml_diff>
--- a/assets/other/Vlad_Hryhorashchenko_Resume.docx
+++ b/assets/other/Vlad_Hryhorashchenko_Resume.docx
@@ -171,7 +171,7 @@
                                 <w:szCs w:val="24"/>
                                 <w:lang w:val="en-US"/>
                               </w:rPr>
-                              <w:t>Junior Unity Developer</w:t>
+                              <w:t>Unity Developer</w:t>
                             </w:r>
                             <w:r>
                               <w:rPr>
@@ -232,7 +232,6 @@
                                 <w:lang w:val="en-US"/>
                               </w:rPr>
                             </w:pPr>
-                            <w:proofErr w:type="spellStart"/>
                             <w:r>
                               <w:rPr>
                                 <w:b/>
@@ -245,7 +244,6 @@
                               </w:rPr>
                               <w:t>Arrible</w:t>
                             </w:r>
-                            <w:proofErr w:type="spellEnd"/>
                             <w:r>
                               <w:rPr>
                                 <w:sz w:val="24"/>
@@ -282,18 +280,8 @@
                                 <w:szCs w:val="24"/>
                                 <w:lang w:val="en-US"/>
                               </w:rPr>
-                              <w:t xml:space="preserve">Autonomously worked on the designated projects as a part of </w:t>
-                            </w:r>
-                            <w:proofErr w:type="spellStart"/>
-                            <w:r>
-                              <w:rPr>
-                                <w:sz w:val="24"/>
-                                <w:szCs w:val="24"/>
-                                <w:lang w:val="en-US"/>
-                              </w:rPr>
-                              <w:t>outstaff</w:t>
-                            </w:r>
-                            <w:proofErr w:type="spellEnd"/>
+                              <w:t>Autonomously worked on the designated projects as a part of outstaff</w:t>
+                            </w:r>
                             <w:r>
                               <w:rPr>
                                 <w:sz w:val="24"/>
@@ -655,25 +643,7 @@
                                 <w:szCs w:val="24"/>
                                 <w:lang w:val="en-US"/>
                               </w:rPr>
-                              <w:t xml:space="preserve">Developed and managed development of games (hyper-casual games, platformers, rogue-likes, </w:t>
-                            </w:r>
-                            <w:proofErr w:type="spellStart"/>
-                            <w:r>
-                              <w:rPr>
-                                <w:sz w:val="24"/>
-                                <w:szCs w:val="24"/>
-                                <w:lang w:val="en-US"/>
-                              </w:rPr>
-                              <w:t>etc</w:t>
-                            </w:r>
-                            <w:proofErr w:type="spellEnd"/>
-                            <w:r>
-                              <w:rPr>
-                                <w:sz w:val="24"/>
-                                <w:szCs w:val="24"/>
-                                <w:lang w:val="en-US"/>
-                              </w:rPr>
-                              <w:t>).</w:t>
+                              <w:t>Developed and managed development of games (hyper-casual games, platformers, rogue-likes, etc).</w:t>
                             </w:r>
                           </w:p>
                           <w:p>
@@ -835,7 +805,7 @@
                                 <w:sz w:val="22"/>
                                 <w:szCs w:val="22"/>
                                 <w:shd w:val="pct15" w:color="auto" w:fill="FFFFFF"/>
-                                <w:lang w:val="ru-RU"/>
+                                <w:lang w:val="en-US"/>
                               </w:rPr>
                             </w:pPr>
                             <w:r>
@@ -1040,7 +1010,7 @@
                           <w:szCs w:val="24"/>
                           <w:lang w:val="en-US"/>
                         </w:rPr>
-                        <w:t>Junior Unity Developer</w:t>
+                        <w:t>Unity Developer</w:t>
                       </w:r>
                       <w:r>
                         <w:rPr>
@@ -1101,7 +1071,6 @@
                           <w:lang w:val="en-US"/>
                         </w:rPr>
                       </w:pPr>
-                      <w:proofErr w:type="spellStart"/>
                       <w:r>
                         <w:rPr>
                           <w:b/>
@@ -1114,7 +1083,6 @@
                         </w:rPr>
                         <w:t>Arrible</w:t>
                       </w:r>
-                      <w:proofErr w:type="spellEnd"/>
                       <w:r>
                         <w:rPr>
                           <w:sz w:val="24"/>
@@ -1151,18 +1119,8 @@
                           <w:szCs w:val="24"/>
                           <w:lang w:val="en-US"/>
                         </w:rPr>
-                        <w:t xml:space="preserve">Autonomously worked on the designated projects as a part of </w:t>
-                      </w:r>
-                      <w:proofErr w:type="spellStart"/>
-                      <w:r>
-                        <w:rPr>
-                          <w:sz w:val="24"/>
-                          <w:szCs w:val="24"/>
-                          <w:lang w:val="en-US"/>
-                        </w:rPr>
-                        <w:t>outstaff</w:t>
-                      </w:r>
-                      <w:proofErr w:type="spellEnd"/>
+                        <w:t>Autonomously worked on the designated projects as a part of outstaff</w:t>
+                      </w:r>
                       <w:r>
                         <w:rPr>
                           <w:sz w:val="24"/>
@@ -1524,25 +1482,7 @@
                           <w:szCs w:val="24"/>
                           <w:lang w:val="en-US"/>
                         </w:rPr>
-                        <w:t xml:space="preserve">Developed and managed development of games (hyper-casual games, platformers, rogue-likes, </w:t>
-                      </w:r>
-                      <w:proofErr w:type="spellStart"/>
-                      <w:r>
-                        <w:rPr>
-                          <w:sz w:val="24"/>
-                          <w:szCs w:val="24"/>
-                          <w:lang w:val="en-US"/>
-                        </w:rPr>
-                        <w:t>etc</w:t>
-                      </w:r>
-                      <w:proofErr w:type="spellEnd"/>
-                      <w:r>
-                        <w:rPr>
-                          <w:sz w:val="24"/>
-                          <w:szCs w:val="24"/>
-                          <w:lang w:val="en-US"/>
-                        </w:rPr>
-                        <w:t>).</w:t>
+                        <w:t>Developed and managed development of games (hyper-casual games, platformers, rogue-likes, etc).</w:t>
                       </w:r>
                     </w:p>
                     <w:p>
@@ -1704,7 +1644,7 @@
                           <w:sz w:val="22"/>
                           <w:szCs w:val="22"/>
                           <w:shd w:val="pct15" w:color="auto" w:fill="FFFFFF"/>
-                          <w:lang w:val="ru-RU"/>
+                          <w:lang w:val="en-US"/>
                         </w:rPr>
                       </w:pPr>
                       <w:r>
@@ -2311,7 +2251,6 @@
                                 <w:lang w:val="en-US"/>
                               </w:rPr>
                             </w:pPr>
-                            <w:proofErr w:type="spellStart"/>
                             <w:r>
                               <w:rPr>
                                 <w:color w:val="FFFFFF" w:themeColor="background1"/>
@@ -2321,7 +2260,6 @@
                               </w:rPr>
                               <w:t>TestRails</w:t>
                             </w:r>
-                            <w:proofErr w:type="spellEnd"/>
                           </w:p>
                           <w:p>
                             <w:pPr>
@@ -2521,23 +2459,8 @@
                                 <w:szCs w:val="28"/>
                                 <w:lang w:val="en-US"/>
                               </w:rPr>
-                              <w:t xml:space="preserve">Introduction to Computer Science - </w:t>
-                            </w:r>
-                            <w:proofErr w:type="spellStart"/>
-                            <w:r>
-                              <w:rPr>
-                                <w:b/>
-                                <w:bCs/>
-                                <w:i/>
-                                <w:iCs/>
-                                <w:color w:val="FFFFFF" w:themeColor="background1"/>
-                                <w:sz w:val="28"/>
-                                <w:szCs w:val="28"/>
-                                <w:lang w:val="en-US"/>
-                              </w:rPr>
-                              <w:t>HarvardX</w:t>
-                            </w:r>
-                            <w:proofErr w:type="spellEnd"/>
+                              <w:t>Introduction to Computer Science - HarvardX</w:t>
+                            </w:r>
                           </w:p>
                           <w:p>
                             <w:pPr>
@@ -4141,7 +4064,6 @@
                               </w:rPr>
                               <w:t xml:space="preserve">Vlad </w:t>
                             </w:r>
-                            <w:proofErr w:type="spellStart"/>
                             <w:r>
                               <w:rPr>
                                 <w:rFonts w:ascii="Arial" w:hAnsi="Arial" w:cs="Arial"/>
@@ -4154,7 +4076,6 @@
                               </w:rPr>
                               <w:t>Hryhorashchenko</w:t>
                             </w:r>
-                            <w:proofErr w:type="spellEnd"/>
                           </w:p>
                           <w:p>
                             <w:pPr>
@@ -4362,14 +4283,14 @@
         <v:path o:extrusionok="f" gradientshapeok="t" o:connecttype="rect"/>
         <o:lock v:ext="edit" aspectratio="t"/>
       </v:shapetype>
-      <v:shape id="_x0000_i1176" type="#_x0000_t75" style="width:384.4pt;height:384.4pt;flip:x;visibility:visible;mso-wrap-style:square" o:bullet="t">
+      <v:shape id="_x0000_i1088" type="#_x0000_t75" style="width:384pt;height:384pt;flip:x;visibility:visible;mso-wrap-style:square" o:bullet="t">
         <v:imagedata r:id="rId1" o:title=""/>
       </v:shape>
     </w:pict>
   </w:numPicBullet>
   <w:numPicBullet w:numPicBulletId="1">
     <w:pict>
-      <v:shape w14:anchorId="26A88D2E" id="_x0000_i1177" type="#_x0000_t75" style="width:384.4pt;height:384.4pt;visibility:visible;mso-wrap-style:square" o:bullet="t">
+      <v:shape w14:anchorId="26A88D2E" id="_x0000_i1089" type="#_x0000_t75" style="width:384pt;height:384pt;visibility:visible;mso-wrap-style:square" o:bullet="t">
         <v:imagedata r:id="rId2" o:title=""/>
       </v:shape>
     </w:pict>

</xml_diff>